<commit_message>
Added more feature explanations and change code analysis in README file
</commit_message>
<xml_diff>
--- a/Presentation/presentation.docx
+++ b/Presentation/presentation.docx
@@ -14,17 +14,57 @@
           <w:sz w:val="24"/>
           <w:szCs w:val="24"/>
         </w:rPr>
-        <w:t xml:space="preserve">In this video I will give you a brief description about what are chatbot is based on and what it does and also I will mention the features basically the </w:t>
-      </w:r>
-      <w:proofErr w:type="gramStart"/>
-      <w:r>
-        <w:rPr>
-          <w:sz w:val="24"/>
-          <w:szCs w:val="24"/>
-        </w:rPr>
-        <w:t>API’s  we</w:t>
-      </w:r>
-      <w:proofErr w:type="gramEnd"/>
+        <w:t>In this video I will give you a brief description about what are chatbot is based on</w:t>
+      </w:r>
+      <w:r>
+        <w:rPr>
+          <w:sz w:val="24"/>
+          <w:szCs w:val="24"/>
+        </w:rPr>
+        <w:t xml:space="preserve">, </w:t>
+      </w:r>
+      <w:r>
+        <w:rPr>
+          <w:sz w:val="24"/>
+          <w:szCs w:val="24"/>
+        </w:rPr>
+        <w:t>what it does</w:t>
+      </w:r>
+      <w:r>
+        <w:rPr>
+          <w:sz w:val="24"/>
+          <w:szCs w:val="24"/>
+        </w:rPr>
+        <w:t>,</w:t>
+      </w:r>
+      <w:r>
+        <w:rPr>
+          <w:sz w:val="24"/>
+          <w:szCs w:val="24"/>
+        </w:rPr>
+        <w:t xml:space="preserve"> and the features </w:t>
+      </w:r>
+      <w:r>
+        <w:rPr>
+          <w:sz w:val="24"/>
+          <w:szCs w:val="24"/>
+        </w:rPr>
+        <w:t>based on</w:t>
+      </w:r>
+      <w:r>
+        <w:rPr>
+          <w:sz w:val="24"/>
+          <w:szCs w:val="24"/>
+        </w:rPr>
+        <w:t xml:space="preserve"> the </w:t>
+      </w:r>
+      <w:r>
+        <w:rPr>
+          <w:sz w:val="24"/>
+          <w:szCs w:val="24"/>
+        </w:rPr>
+        <w:t>API’s we</w:t>
+      </w:r>
       <w:r>
         <w:rPr>
           <w:sz w:val="24"/>
@@ -114,7 +154,21 @@
           <w:sz w:val="24"/>
           <w:szCs w:val="24"/>
         </w:rPr>
-        <w:t>For this assignment we had decided to implement</w:t>
+        <w:t xml:space="preserve">For this assignment </w:t>
+      </w:r>
+      <w:r>
+        <w:rPr>
+          <w:sz w:val="24"/>
+          <w:szCs w:val="24"/>
+        </w:rPr>
+        <w:t>I have</w:t>
+      </w:r>
+      <w:r>
+        <w:rPr>
+          <w:sz w:val="24"/>
+          <w:szCs w:val="24"/>
+        </w:rPr>
+        <w:t xml:space="preserve"> decided to implement</w:t>
       </w:r>
       <w:r>
         <w:rPr>
@@ -128,7 +182,35 @@
           <w:sz w:val="24"/>
           <w:szCs w:val="24"/>
         </w:rPr>
-        <w:t>4 features</w:t>
+        <w:t>2</w:t>
+      </w:r>
+      <w:r>
+        <w:rPr>
+          <w:sz w:val="24"/>
+          <w:szCs w:val="24"/>
+        </w:rPr>
+        <w:t xml:space="preserve"> </w:t>
+      </w:r>
+      <w:r>
+        <w:rPr>
+          <w:sz w:val="24"/>
+          <w:szCs w:val="24"/>
+        </w:rPr>
+        <w:t xml:space="preserve">more </w:t>
+      </w:r>
+      <w:r>
+        <w:rPr>
+          <w:sz w:val="24"/>
+          <w:szCs w:val="24"/>
+        </w:rPr>
+        <w:t>features</w:t>
+      </w:r>
+      <w:r>
+        <w:rPr>
+          <w:sz w:val="24"/>
+          <w:szCs w:val="24"/>
+        </w:rPr>
+        <w:t>.</w:t>
       </w:r>
     </w:p>
     <w:p>
@@ -155,23 +237,7 @@
           <w:sz w:val="24"/>
           <w:szCs w:val="24"/>
         </w:rPr>
-        <w:t xml:space="preserve"> We made use of POS tagging to recognize proper nouns, so that if there is a question in a particular topic that the user asks the bot about, and the bot </w:t>
-      </w:r>
-      <w:proofErr w:type="gramStart"/>
-      <w:r>
-        <w:rPr>
-          <w:sz w:val="24"/>
-          <w:szCs w:val="24"/>
-        </w:rPr>
-        <w:t>doesn’t</w:t>
-      </w:r>
-      <w:proofErr w:type="gramEnd"/>
-      <w:r>
-        <w:rPr>
-          <w:sz w:val="24"/>
-          <w:szCs w:val="24"/>
-        </w:rPr>
-        <w:t xml:space="preserve"> know the answer to it than the bot can retrieve the information from Wikipedia and give it to the user.</w:t>
+        <w:t xml:space="preserve"> We made use of POS tagging to recognize proper nouns, so that if there is a question in a particular topic that the user asks the bot about, and the bot doesn’t know the answer to it than the bot can retrieve the information from Wikipedia and give it to the user.</w:t>
       </w:r>
       <w:r>
         <w:rPr>
@@ -208,23 +274,7 @@
           <w:sz w:val="24"/>
           <w:szCs w:val="24"/>
         </w:rPr>
-        <w:t xml:space="preserve">. Since sentiment analysis </w:t>
-      </w:r>
-      <w:proofErr w:type="gramStart"/>
-      <w:r>
-        <w:rPr>
-          <w:sz w:val="24"/>
-          <w:szCs w:val="24"/>
-        </w:rPr>
-        <w:t>in itself is</w:t>
-      </w:r>
-      <w:proofErr w:type="gramEnd"/>
-      <w:r>
-        <w:rPr>
-          <w:sz w:val="24"/>
-          <w:szCs w:val="24"/>
-        </w:rPr>
-        <w:t xml:space="preserve"> not always accurate, so we had to use POS to make our bot more precise with its judgements.</w:t>
+        <w:t>. Since sentiment analysis in itself is not always accurate, so we had to use POS to make our bot more precise with its judgements.</w:t>
       </w:r>
     </w:p>
     <w:p>
@@ -725,23 +775,7 @@
           <w:sz w:val="24"/>
           <w:szCs w:val="24"/>
         </w:rPr>
-        <w:t xml:space="preserve"> chart </w:t>
-      </w:r>
-      <w:proofErr w:type="gramStart"/>
-      <w:r>
-        <w:rPr>
-          <w:sz w:val="24"/>
-          <w:szCs w:val="24"/>
-        </w:rPr>
-        <w:t>and also</w:t>
-      </w:r>
-      <w:proofErr w:type="gramEnd"/>
-      <w:r>
-        <w:rPr>
-          <w:sz w:val="24"/>
-          <w:szCs w:val="24"/>
-        </w:rPr>
-        <w:t xml:space="preserve"> fixed the bugs</w:t>
+        <w:t xml:space="preserve"> chart and also fixed the bugs</w:t>
       </w:r>
     </w:p>
     <w:p>

</xml_diff>